<commit_message>
Se agrego bajas y modificaciones de usuarios
Se agrego bajas de usuarios
Se agrego modifciacion de usuarios

Cada una de estas esta validada para mostrar infromacion espcecifica de su rol.

En altas se agrego la infromacion extra para el rol de medico y hacer incersiones en su tabla correspondiente

Se validaron todos los botones de bajas y modificaciones

Se modifico la BD ligeramente (en espera de upgrade al finalizar el proyecto)

Se modificaron elementos del documento final

**Comenzar a trabajar en el apartado de medicamentos
</commit_message>
<xml_diff>
--- a/Cronograma-de-actividades.docx
+++ b/Cronograma-de-actividades.docx
@@ -3344,38 +3344,38 @@
         <w:tc>
           <w:tcPr>
             <w:tcW w:w="340" w:type="dxa"/>
-            <w:shd w:val="clear" w:color="auto" w:fill="auto"/>
-            <w:noWrap/>
-            <w:vAlign w:val="bottom"/>
-            <w:hideMark/>
-          </w:tcPr>
-          <w:p>
-            <w:pPr>
-              <w:spacing w:after="0" w:line="240" w:lineRule="auto"/>
-              <w:rPr>
-                <w:rFonts w:ascii="Roboto" w:eastAsia="Times New Roman" w:hAnsi="Roboto" w:cs="Arial"/>
-                <w:color w:val="000000"/>
-                <w:sz w:val="24"/>
-                <w:szCs w:val="24"/>
-                <w:lang w:eastAsia="es-MX"/>
-              </w:rPr>
-            </w:pPr>
-            <w:r>
-              <w:rPr>
-                <w:rFonts w:ascii="Roboto" w:eastAsia="Times New Roman" w:hAnsi="Roboto" w:cs="Arial"/>
-                <w:color w:val="000000"/>
-                <w:sz w:val="24"/>
-                <w:szCs w:val="24"/>
-                <w:lang w:eastAsia="es-MX"/>
-              </w:rPr>
-              <w:t> </w:t>
-            </w:r>
-          </w:p>
-        </w:tc>
-        <w:tc>
-          <w:tcPr>
-            <w:tcW w:w="340" w:type="dxa"/>
-            <w:shd w:val="clear" w:color="auto" w:fill="auto"/>
+            <w:shd w:val="clear" w:color="auto" w:fill="00B0F0"/>
+            <w:noWrap/>
+            <w:vAlign w:val="bottom"/>
+            <w:hideMark/>
+          </w:tcPr>
+          <w:p>
+            <w:pPr>
+              <w:spacing w:after="0" w:line="240" w:lineRule="auto"/>
+              <w:rPr>
+                <w:rFonts w:ascii="Roboto" w:eastAsia="Times New Roman" w:hAnsi="Roboto" w:cs="Arial"/>
+                <w:color w:val="000000"/>
+                <w:sz w:val="24"/>
+                <w:szCs w:val="24"/>
+                <w:lang w:eastAsia="es-MX"/>
+              </w:rPr>
+            </w:pPr>
+            <w:r>
+              <w:rPr>
+                <w:rFonts w:ascii="Roboto" w:eastAsia="Times New Roman" w:hAnsi="Roboto" w:cs="Arial"/>
+                <w:color w:val="000000"/>
+                <w:sz w:val="24"/>
+                <w:szCs w:val="24"/>
+                <w:lang w:eastAsia="es-MX"/>
+              </w:rPr>
+              <w:t> </w:t>
+            </w:r>
+          </w:p>
+        </w:tc>
+        <w:tc>
+          <w:tcPr>
+            <w:tcW w:w="340" w:type="dxa"/>
+            <w:shd w:val="clear" w:color="auto" w:fill="00B0F0"/>
             <w:noWrap/>
             <w:vAlign w:val="bottom"/>
             <w:hideMark/>

</xml_diff>